<commit_message>
updated for 24-25 intake PSY4070
</commit_message>
<xml_diff>
--- a/template.docx
+++ b/template.docx
@@ -1,6 +1,6 @@
 
 <file path=word/document.xml><?xml version="1.0" encoding="utf-8"?>
-<w:document xmlns:wpc="http://schemas.microsoft.com/office/word/2010/wordprocessingCanvas" xmlns:cx="http://schemas.microsoft.com/office/drawing/2014/chartex" xmlns:cx1="http://schemas.microsoft.com/office/drawing/2015/9/8/chartex" xmlns:cx2="http://schemas.microsoft.com/office/drawing/2015/10/21/chartex" xmlns:cx3="http://schemas.microsoft.com/office/drawing/2016/5/9/chartex" xmlns:cx4="http://schemas.microsoft.com/office/drawing/2016/5/10/chartex" xmlns:cx5="http://schemas.microsoft.com/office/drawing/2016/5/11/chartex" xmlns:cx6="http://schemas.microsoft.com/office/drawing/2016/5/12/chartex" xmlns:cx7="http://schemas.microsoft.com/office/drawing/2016/5/13/chartex" xmlns:cx8="http://schemas.microsoft.com/office/drawing/2016/5/14/chartex" xmlns:mc="http://schemas.openxmlformats.org/markup-compatibility/2006" xmlns:aink="http://schemas.microsoft.com/office/drawing/2016/ink" xmlns:am3d="http://schemas.microsoft.com/office/drawing/2017/model3d" xmlns:o="urn:schemas-microsoft-com:office:office" xmlns:oel="http://schemas.microsoft.com/office/2019/extlst" xmlns:r="http://schemas.openxmlformats.org/officeDocument/2006/relationships" xmlns:m="http://schemas.openxmlformats.org/officeDocument/2006/math" xmlns:v="urn:schemas-microsoft-com:vml" xmlns:wp14="http://schemas.microsoft.com/office/word/2010/wordprocessingDrawing" xmlns:wp="http://schemas.openxmlformats.org/drawingml/2006/wordprocessingDrawing" xmlns:w10="urn:schemas-microsoft-com:office:word" xmlns:w="http://schemas.openxmlformats.org/wordprocessingml/2006/main" xmlns:w14="http://schemas.microsoft.com/office/word/2010/wordml" xmlns:w15="http://schemas.microsoft.com/office/word/2012/wordml" xmlns:w16cex="http://schemas.microsoft.com/office/word/2018/wordml/cex" xmlns:w16cid="http://schemas.microsoft.com/office/word/2016/wordml/cid" xmlns:w16="http://schemas.microsoft.com/office/word/2018/wordml" xmlns:w16sdtdh="http://schemas.microsoft.com/office/word/2020/wordml/sdtdatahash" xmlns:w16se="http://schemas.microsoft.com/office/word/2015/wordml/symex" xmlns:wpg="http://schemas.microsoft.com/office/word/2010/wordprocessingGroup" xmlns:wpi="http://schemas.microsoft.com/office/word/2010/wordprocessingInk" xmlns:wne="http://schemas.microsoft.com/office/word/2006/wordml" xmlns:wps="http://schemas.microsoft.com/office/word/2010/wordprocessingShape" mc:Ignorable="w14 w15 w16se w16cid w16 w16cex w16sdtdh wp14">
+<w:document xmlns:wpc="http://schemas.microsoft.com/office/word/2010/wordprocessingCanvas" xmlns:cx="http://schemas.microsoft.com/office/drawing/2014/chartex" xmlns:cx1="http://schemas.microsoft.com/office/drawing/2015/9/8/chartex" xmlns:cx2="http://schemas.microsoft.com/office/drawing/2015/10/21/chartex" xmlns:cx3="http://schemas.microsoft.com/office/drawing/2016/5/9/chartex" xmlns:cx4="http://schemas.microsoft.com/office/drawing/2016/5/10/chartex" xmlns:cx5="http://schemas.microsoft.com/office/drawing/2016/5/11/chartex" xmlns:cx6="http://schemas.microsoft.com/office/drawing/2016/5/12/chartex" xmlns:cx7="http://schemas.microsoft.com/office/drawing/2016/5/13/chartex" xmlns:cx8="http://schemas.microsoft.com/office/drawing/2016/5/14/chartex" xmlns:mc="http://schemas.openxmlformats.org/markup-compatibility/2006" xmlns:aink="http://schemas.microsoft.com/office/drawing/2016/ink" xmlns:am3d="http://schemas.microsoft.com/office/drawing/2017/model3d" xmlns:o="urn:schemas-microsoft-com:office:office" xmlns:oel="http://schemas.microsoft.com/office/2019/extlst" xmlns:r="http://schemas.openxmlformats.org/officeDocument/2006/relationships" xmlns:m="http://schemas.openxmlformats.org/officeDocument/2006/math" xmlns:v="urn:schemas-microsoft-com:vml" xmlns:wp14="http://schemas.microsoft.com/office/word/2010/wordprocessingDrawing" xmlns:wp="http://schemas.openxmlformats.org/drawingml/2006/wordprocessingDrawing" xmlns:w10="urn:schemas-microsoft-com:office:word" xmlns:w="http://schemas.openxmlformats.org/wordprocessingml/2006/main" xmlns:w14="http://schemas.microsoft.com/office/word/2010/wordml" xmlns:w15="http://schemas.microsoft.com/office/word/2012/wordml" xmlns:w16cex="http://schemas.microsoft.com/office/word/2018/wordml/cex" xmlns:w16cid="http://schemas.microsoft.com/office/word/2016/wordml/cid" xmlns:w16="http://schemas.microsoft.com/office/word/2018/wordml" xmlns:w16du="http://schemas.microsoft.com/office/word/2023/wordml/word16du" xmlns:w16sdtdh="http://schemas.microsoft.com/office/word/2020/wordml/sdtdatahash" xmlns:w16sdtfl="http://schemas.microsoft.com/office/word/2024/wordml/sdtformatlock" xmlns:w16se="http://schemas.microsoft.com/office/word/2015/wordml/symex" xmlns:wpg="http://schemas.microsoft.com/office/word/2010/wordprocessingGroup" xmlns:wpi="http://schemas.microsoft.com/office/word/2010/wordprocessingInk" xmlns:wne="http://schemas.microsoft.com/office/word/2006/wordml" xmlns:wps="http://schemas.microsoft.com/office/word/2010/wordprocessingShape" mc:Ignorable="w14 w15 w16se w16cid w16 w16cex w16sdtdh w16sdtfl w16du wp14">
   <w:body>
     <w:p>
       <w:pPr>
@@ -18,13 +18,13 @@
         <w:t xml:space="preserve">Submit final version with complete portfolio on - </w:t>
       </w:r>
       <w:r>
-        <w:t>15</w:t>
+        <w:t>21</w:t>
       </w:r>
       <w:r>
         <w:t>.04.2</w:t>
       </w:r>
       <w:r>
-        <w:t>4</w:t>
+        <w:t>5</w:t>
       </w:r>
       <w:r>
         <w:t xml:space="preserve"> 10am</w:t>
@@ -43,7 +43,21 @@
           <w:b/>
           <w:bCs/>
         </w:rPr>
-        <w:t xml:space="preserve">This document should be combined with other assessments in the module PSY4061 Practical Cognitive Neuroscience </w:t>
+        <w:t>This document should be combined with other assessments in the module PSY40</w:t>
+      </w:r>
+      <w:r>
+        <w:rPr>
+          <w:b/>
+          <w:bCs/>
+        </w:rPr>
+        <w:t>70</w:t>
+      </w:r>
+      <w:r>
+        <w:rPr>
+          <w:b/>
+          <w:bCs/>
+        </w:rPr>
+        <w:t xml:space="preserve"> Practical Cognitive Neuroscience </w:t>
       </w:r>
       <w:r>
         <w:rPr>
@@ -91,7 +105,10 @@
         </w:numPr>
       </w:pPr>
       <w:r>
-        <w:t xml:space="preserve">Below is </w:t>
+        <w:t xml:space="preserve">Below </w:t>
+      </w:r>
+      <w:r>
+        <w:t xml:space="preserve">copy and paste </w:t>
       </w:r>
       <w:r>
         <w:t xml:space="preserve">an image of </w:t>
@@ -107,61 +124,6 @@
       <w:pPr>
         <w:pStyle w:val="ListParagraph"/>
       </w:pPr>
-      <w:r>
-        <w:rPr>
-          <w:b/>
-          <w:bCs/>
-          <w:noProof/>
-        </w:rPr>
-        <w:drawing>
-          <wp:inline distT="0" distB="0" distL="0" distR="0" wp14:anchorId="7BD65D77" wp14:editId="69CC9AC2">
-            <wp:extent cx="3838470" cy="3190417"/>
-            <wp:effectExtent l="0" t="0" r="0" b="0"/>
-            <wp:docPr id="1014626742" name="Picture 1" descr="A graph of a rhythm&#10;&#10;Description automatically generated"/>
-            <wp:cNvGraphicFramePr>
-              <a:graphicFrameLocks xmlns:a="http://schemas.openxmlformats.org/drawingml/2006/main" noChangeAspect="1"/>
-            </wp:cNvGraphicFramePr>
-            <a:graphic xmlns:a="http://schemas.openxmlformats.org/drawingml/2006/main">
-              <a:graphicData uri="http://schemas.openxmlformats.org/drawingml/2006/picture">
-                <pic:pic xmlns:pic="http://schemas.openxmlformats.org/drawingml/2006/picture">
-                  <pic:nvPicPr>
-                    <pic:cNvPr id="1014626742" name="Picture 1" descr="A graph of a rhythm&#10;&#10;Description automatically generated"/>
-                    <pic:cNvPicPr>
-                      <a:picLocks noChangeAspect="1" noChangeArrowheads="1"/>
-                    </pic:cNvPicPr>
-                  </pic:nvPicPr>
-                  <pic:blipFill>
-                    <a:blip r:embed="rId11" cstate="print">
-                      <a:extLst>
-                        <a:ext uri="{28A0092B-C50C-407E-A947-70E740481C1C}">
-                          <a14:useLocalDpi xmlns:a14="http://schemas.microsoft.com/office/drawing/2010/main" val="0"/>
-                        </a:ext>
-                      </a:extLst>
-                    </a:blip>
-                    <a:srcRect/>
-                    <a:stretch>
-                      <a:fillRect/>
-                    </a:stretch>
-                  </pic:blipFill>
-                  <pic:spPr bwMode="auto">
-                    <a:xfrm>
-                      <a:off x="0" y="0"/>
-                      <a:ext cx="3864698" cy="3212217"/>
-                    </a:xfrm>
-                    <a:prstGeom prst="rect">
-                      <a:avLst/>
-                    </a:prstGeom>
-                    <a:noFill/>
-                    <a:ln>
-                      <a:noFill/>
-                    </a:ln>
-                  </pic:spPr>
-                </pic:pic>
-              </a:graphicData>
-            </a:graphic>
-          </wp:inline>
-        </w:drawing>
-      </w:r>
     </w:p>
     <w:p>
       <w:pPr>
@@ -436,6 +398,7 @@
         <w:jc w:val="both"/>
       </w:pPr>
       <w:r>
+        <w:lastRenderedPageBreak/>
         <w:t xml:space="preserve">The following questions </w:t>
       </w:r>
       <w:r>
@@ -456,11 +419,6 @@
       <w:r>
         <w:t xml:space="preserve">and procedure below. Read the description, look at the data and answer the questions. </w:t>
       </w:r>
-    </w:p>
-    <w:p>
-      <w:pPr>
-        <w:jc w:val="both"/>
-      </w:pPr>
     </w:p>
     <w:p>
       <w:pPr>
@@ -602,7 +560,7 @@
                     </pic:cNvPicPr>
                   </pic:nvPicPr>
                   <pic:blipFill>
-                    <a:blip r:embed="rId12" cstate="print">
+                    <a:blip r:embed="rId11" cstate="print">
                       <a:extLst>
                         <a:ext uri="{28A0092B-C50C-407E-A947-70E740481C1C}">
                           <a14:useLocalDpi xmlns:a14="http://schemas.microsoft.com/office/drawing/2010/main" val="0"/>
@@ -715,7 +673,6 @@
         <w:jc w:val="both"/>
       </w:pPr>
       <w:r>
-        <w:lastRenderedPageBreak/>
         <w:t>In th</w:t>
       </w:r>
       <w:r>
@@ -824,15 +781,7 @@
         <w:t xml:space="preserve">to which side </w:t>
       </w:r>
       <w:r>
-        <w:t xml:space="preserve">the target would appear. After 1500 </w:t>
-      </w:r>
-      <w:proofErr w:type="spellStart"/>
-      <w:r>
-        <w:t>ms</w:t>
-      </w:r>
-      <w:proofErr w:type="spellEnd"/>
-      <w:r>
-        <w:t xml:space="preserve"> the target (the </w:t>
+        <w:t xml:space="preserve">the target would appear. After 1500 ms the target (the </w:t>
       </w:r>
       <w:r>
         <w:t>‘</w:t>
@@ -919,13 +868,8 @@
         <w:t>(</w:t>
       </w:r>
       <w:r>
-        <w:t xml:space="preserve">3000-4000 </w:t>
-      </w:r>
-      <w:proofErr w:type="spellStart"/>
-      <w:r>
-        <w:t>ms</w:t>
-      </w:r>
-      <w:proofErr w:type="spellEnd"/>
+        <w:t>3000-4000 ms</w:t>
+      </w:r>
       <w:r>
         <w:t xml:space="preserve">) before the next trial started. </w:t>
       </w:r>
@@ -977,18 +921,43 @@
           <w:u w:val="single"/>
         </w:rPr>
       </w:pPr>
-      <w:r>
+    </w:p>
+    <w:p>
+      <w:pPr>
         <w:rPr>
           <w:b/>
           <w:u w:val="single"/>
         </w:rPr>
-        <w:t>Data</w:t>
-      </w:r>
-      <w:r>
+      </w:pPr>
+    </w:p>
+    <w:p>
+      <w:pPr>
         <w:rPr>
           <w:b/>
           <w:u w:val="single"/>
         </w:rPr>
+      </w:pPr>
+    </w:p>
+    <w:p>
+      <w:pPr>
+        <w:rPr>
+          <w:b/>
+          <w:u w:val="single"/>
+        </w:rPr>
+      </w:pPr>
+      <w:r>
+        <w:rPr>
+          <w:b/>
+          <w:u w:val="single"/>
+        </w:rPr>
+        <w:lastRenderedPageBreak/>
+        <w:t>Data</w:t>
+      </w:r>
+      <w:r>
+        <w:rPr>
+          <w:b/>
+          <w:u w:val="single"/>
+        </w:rPr>
         <w:t xml:space="preserve"> </w:t>
       </w:r>
     </w:p>
@@ -1001,7 +970,6 @@
         <w:rPr>
           <w:noProof/>
         </w:rPr>
-        <w:lastRenderedPageBreak/>
         <w:drawing>
           <wp:inline distT="0" distB="0" distL="0" distR="0" wp14:anchorId="5B6D5E3C" wp14:editId="79913EB7">
             <wp:extent cx="5781772" cy="5638800"/>
@@ -1020,7 +988,7 @@
                     </pic:cNvPicPr>
                   </pic:nvPicPr>
                   <pic:blipFill>
-                    <a:blip r:embed="rId13">
+                    <a:blip r:embed="rId12">
                       <a:extLst>
                         <a:ext uri="{28A0092B-C50C-407E-A947-70E740481C1C}">
                           <a14:useLocalDpi xmlns:a14="http://schemas.microsoft.com/office/drawing/2010/main" val="0"/>
@@ -1130,19 +1098,11 @@
         </w:rPr>
         <w:t xml:space="preserve"> </w:t>
       </w:r>
-      <w:proofErr w:type="spellStart"/>
-      <w:r>
-        <w:rPr>
-          <w:sz w:val="20"/>
-        </w:rPr>
-        <w:t>ms</w:t>
-      </w:r>
-      <w:proofErr w:type="spellEnd"/>
-      <w:r>
-        <w:rPr>
-          <w:sz w:val="20"/>
-        </w:rPr>
-        <w:t xml:space="preserve"> after the </w:t>
+      <w:r>
+        <w:rPr>
+          <w:sz w:val="20"/>
+        </w:rPr>
+        <w:t xml:space="preserve">ms after the </w:t>
       </w:r>
       <w:r>
         <w:rPr>
@@ -1331,22 +1291,66 @@
         <w:t xml:space="preserve">The asterisk represents significant difference between the conditions. </w:t>
       </w:r>
     </w:p>
-    <w:p/>
-    <w:p/>
-    <w:p/>
-    <w:p/>
-    <w:p/>
-    <w:p>
-      <w:pPr>
-        <w:jc w:val="center"/>
-        <w:rPr>
-          <w:iCs/>
-        </w:rPr>
-      </w:pPr>
-      <w:r>
-        <w:rPr>
-          <w:iCs/>
-        </w:rPr>
+    <w:p>
+      <w:pPr>
+        <w:rPr>
+          <w:iCs/>
+        </w:rPr>
+      </w:pPr>
+    </w:p>
+    <w:p>
+      <w:pPr>
+        <w:rPr>
+          <w:iCs/>
+        </w:rPr>
+      </w:pPr>
+    </w:p>
+    <w:p>
+      <w:pPr>
+        <w:rPr>
+          <w:iCs/>
+        </w:rPr>
+      </w:pPr>
+    </w:p>
+    <w:p>
+      <w:pPr>
+        <w:rPr>
+          <w:iCs/>
+        </w:rPr>
+      </w:pPr>
+    </w:p>
+    <w:p>
+      <w:pPr>
+        <w:rPr>
+          <w:iCs/>
+        </w:rPr>
+      </w:pPr>
+    </w:p>
+    <w:p>
+      <w:pPr>
+        <w:rPr>
+          <w:iCs/>
+        </w:rPr>
+      </w:pPr>
+    </w:p>
+    <w:p>
+      <w:pPr>
+        <w:rPr>
+          <w:iCs/>
+        </w:rPr>
+      </w:pPr>
+    </w:p>
+    <w:p>
+      <w:pPr>
+        <w:rPr>
+          <w:iCs/>
+        </w:rPr>
+      </w:pPr>
+      <w:r>
+        <w:rPr>
+          <w:iCs/>
+        </w:rPr>
+        <w:lastRenderedPageBreak/>
         <w:t xml:space="preserve">The following questions should be answered in relation to the data in </w:t>
       </w:r>
       <w:r>
@@ -1798,7 +1802,7 @@
                     </pic:cNvPicPr>
                   </pic:nvPicPr>
                   <pic:blipFill>
-                    <a:blip r:embed="rId14">
+                    <a:blip r:embed="rId13">
                       <a:extLst>
                         <a:ext uri="{28A0092B-C50C-407E-A947-70E740481C1C}">
                           <a14:useLocalDpi xmlns:a14="http://schemas.microsoft.com/office/drawing/2010/main" val="0"/>
@@ -2387,9 +2391,9 @@
       </w:r>
     </w:p>
     <w:sectPr>
-      <w:footerReference w:type="default" r:id="rId15"/>
+      <w:footerReference w:type="default" r:id="rId14"/>
       <w:pgSz w:w="11906" w:h="16838"/>
-      <w:pgMar w:top="1440" w:right="1440" w:bottom="1440" w:left="1440" w:header="708" w:footer="708" w:gutter="0"/>
+      <w:pgMar w:top="567" w:right="1440" w:bottom="1440" w:left="1440" w:header="708" w:footer="708" w:gutter="0"/>
       <w:cols w:space="708"/>
       <w:docGrid w:linePitch="360"/>
     </w:sectPr>
@@ -2398,7 +2402,7 @@
 </file>
 
 <file path=word/endnotes.xml><?xml version="1.0" encoding="utf-8"?>
-<w:endnotes xmlns:wpc="http://schemas.microsoft.com/office/word/2010/wordprocessingCanvas" xmlns:cx="http://schemas.microsoft.com/office/drawing/2014/chartex" xmlns:cx1="http://schemas.microsoft.com/office/drawing/2015/9/8/chartex" xmlns:cx2="http://schemas.microsoft.com/office/drawing/2015/10/21/chartex" xmlns:cx3="http://schemas.microsoft.com/office/drawing/2016/5/9/chartex" xmlns:cx4="http://schemas.microsoft.com/office/drawing/2016/5/10/chartex" xmlns:cx5="http://schemas.microsoft.com/office/drawing/2016/5/11/chartex" xmlns:cx6="http://schemas.microsoft.com/office/drawing/2016/5/12/chartex" xmlns:cx7="http://schemas.microsoft.com/office/drawing/2016/5/13/chartex" xmlns:cx8="http://schemas.microsoft.com/office/drawing/2016/5/14/chartex" xmlns:mc="http://schemas.openxmlformats.org/markup-compatibility/2006" xmlns:aink="http://schemas.microsoft.com/office/drawing/2016/ink" xmlns:am3d="http://schemas.microsoft.com/office/drawing/2017/model3d" xmlns:o="urn:schemas-microsoft-com:office:office" xmlns:oel="http://schemas.microsoft.com/office/2019/extlst" xmlns:r="http://schemas.openxmlformats.org/officeDocument/2006/relationships" xmlns:m="http://schemas.openxmlformats.org/officeDocument/2006/math" xmlns:v="urn:schemas-microsoft-com:vml" xmlns:wp14="http://schemas.microsoft.com/office/word/2010/wordprocessingDrawing" xmlns:wp="http://schemas.openxmlformats.org/drawingml/2006/wordprocessingDrawing" xmlns:w10="urn:schemas-microsoft-com:office:word" xmlns:w="http://schemas.openxmlformats.org/wordprocessingml/2006/main" xmlns:w14="http://schemas.microsoft.com/office/word/2010/wordml" xmlns:w15="http://schemas.microsoft.com/office/word/2012/wordml" xmlns:w16cex="http://schemas.microsoft.com/office/word/2018/wordml/cex" xmlns:w16cid="http://schemas.microsoft.com/office/word/2016/wordml/cid" xmlns:w16="http://schemas.microsoft.com/office/word/2018/wordml" xmlns:w16sdtdh="http://schemas.microsoft.com/office/word/2020/wordml/sdtdatahash" xmlns:w16se="http://schemas.microsoft.com/office/word/2015/wordml/symex" xmlns:wpg="http://schemas.microsoft.com/office/word/2010/wordprocessingGroup" xmlns:wpi="http://schemas.microsoft.com/office/word/2010/wordprocessingInk" xmlns:wne="http://schemas.microsoft.com/office/word/2006/wordml" xmlns:wps="http://schemas.microsoft.com/office/word/2010/wordprocessingShape" mc:Ignorable="w14 w15 w16se w16cid w16 w16cex w16sdtdh wp14">
+<w:endnotes xmlns:wpc="http://schemas.microsoft.com/office/word/2010/wordprocessingCanvas" xmlns:cx="http://schemas.microsoft.com/office/drawing/2014/chartex" xmlns:cx1="http://schemas.microsoft.com/office/drawing/2015/9/8/chartex" xmlns:cx2="http://schemas.microsoft.com/office/drawing/2015/10/21/chartex" xmlns:cx3="http://schemas.microsoft.com/office/drawing/2016/5/9/chartex" xmlns:cx4="http://schemas.microsoft.com/office/drawing/2016/5/10/chartex" xmlns:cx5="http://schemas.microsoft.com/office/drawing/2016/5/11/chartex" xmlns:cx6="http://schemas.microsoft.com/office/drawing/2016/5/12/chartex" xmlns:cx7="http://schemas.microsoft.com/office/drawing/2016/5/13/chartex" xmlns:cx8="http://schemas.microsoft.com/office/drawing/2016/5/14/chartex" xmlns:mc="http://schemas.openxmlformats.org/markup-compatibility/2006" xmlns:aink="http://schemas.microsoft.com/office/drawing/2016/ink" xmlns:am3d="http://schemas.microsoft.com/office/drawing/2017/model3d" xmlns:o="urn:schemas-microsoft-com:office:office" xmlns:oel="http://schemas.microsoft.com/office/2019/extlst" xmlns:r="http://schemas.openxmlformats.org/officeDocument/2006/relationships" xmlns:m="http://schemas.openxmlformats.org/officeDocument/2006/math" xmlns:v="urn:schemas-microsoft-com:vml" xmlns:wp14="http://schemas.microsoft.com/office/word/2010/wordprocessingDrawing" xmlns:wp="http://schemas.openxmlformats.org/drawingml/2006/wordprocessingDrawing" xmlns:w10="urn:schemas-microsoft-com:office:word" xmlns:w="http://schemas.openxmlformats.org/wordprocessingml/2006/main" xmlns:w14="http://schemas.microsoft.com/office/word/2010/wordml" xmlns:w15="http://schemas.microsoft.com/office/word/2012/wordml" xmlns:w16cex="http://schemas.microsoft.com/office/word/2018/wordml/cex" xmlns:w16cid="http://schemas.microsoft.com/office/word/2016/wordml/cid" xmlns:w16="http://schemas.microsoft.com/office/word/2018/wordml" xmlns:w16du="http://schemas.microsoft.com/office/word/2023/wordml/word16du" xmlns:w16sdtdh="http://schemas.microsoft.com/office/word/2020/wordml/sdtdatahash" xmlns:w16sdtfl="http://schemas.microsoft.com/office/word/2024/wordml/sdtformatlock" xmlns:w16se="http://schemas.microsoft.com/office/word/2015/wordml/symex" xmlns:wpg="http://schemas.microsoft.com/office/word/2010/wordprocessingGroup" xmlns:wpi="http://schemas.microsoft.com/office/word/2010/wordprocessingInk" xmlns:wne="http://schemas.microsoft.com/office/word/2006/wordml" xmlns:wps="http://schemas.microsoft.com/office/word/2010/wordprocessingShape" mc:Ignorable="w14 w15 w16se w16cid w16 w16cex w16sdtdh w16sdtfl w16du wp14">
   <w:endnote w:type="separator" w:id="-1">
     <w:p>
       <w:pPr>
@@ -2430,7 +2434,7 @@
 </file>
 
 <file path=word/footer1.xml><?xml version="1.0" encoding="utf-8"?>
-<w:ftr xmlns:wpc="http://schemas.microsoft.com/office/word/2010/wordprocessingCanvas" xmlns:cx="http://schemas.microsoft.com/office/drawing/2014/chartex" xmlns:cx1="http://schemas.microsoft.com/office/drawing/2015/9/8/chartex" xmlns:cx2="http://schemas.microsoft.com/office/drawing/2015/10/21/chartex" xmlns:cx3="http://schemas.microsoft.com/office/drawing/2016/5/9/chartex" xmlns:cx4="http://schemas.microsoft.com/office/drawing/2016/5/10/chartex" xmlns:cx5="http://schemas.microsoft.com/office/drawing/2016/5/11/chartex" xmlns:cx6="http://schemas.microsoft.com/office/drawing/2016/5/12/chartex" xmlns:cx7="http://schemas.microsoft.com/office/drawing/2016/5/13/chartex" xmlns:cx8="http://schemas.microsoft.com/office/drawing/2016/5/14/chartex" xmlns:mc="http://schemas.openxmlformats.org/markup-compatibility/2006" xmlns:aink="http://schemas.microsoft.com/office/drawing/2016/ink" xmlns:am3d="http://schemas.microsoft.com/office/drawing/2017/model3d" xmlns:o="urn:schemas-microsoft-com:office:office" xmlns:oel="http://schemas.microsoft.com/office/2019/extlst" xmlns:r="http://schemas.openxmlformats.org/officeDocument/2006/relationships" xmlns:m="http://schemas.openxmlformats.org/officeDocument/2006/math" xmlns:v="urn:schemas-microsoft-com:vml" xmlns:wp14="http://schemas.microsoft.com/office/word/2010/wordprocessingDrawing" xmlns:wp="http://schemas.openxmlformats.org/drawingml/2006/wordprocessingDrawing" xmlns:w10="urn:schemas-microsoft-com:office:word" xmlns:w="http://schemas.openxmlformats.org/wordprocessingml/2006/main" xmlns:w14="http://schemas.microsoft.com/office/word/2010/wordml" xmlns:w15="http://schemas.microsoft.com/office/word/2012/wordml" xmlns:w16cex="http://schemas.microsoft.com/office/word/2018/wordml/cex" xmlns:w16cid="http://schemas.microsoft.com/office/word/2016/wordml/cid" xmlns:w16="http://schemas.microsoft.com/office/word/2018/wordml" xmlns:w16sdtdh="http://schemas.microsoft.com/office/word/2020/wordml/sdtdatahash" xmlns:w16se="http://schemas.microsoft.com/office/word/2015/wordml/symex" xmlns:wpg="http://schemas.microsoft.com/office/word/2010/wordprocessingGroup" xmlns:wpi="http://schemas.microsoft.com/office/word/2010/wordprocessingInk" xmlns:wne="http://schemas.microsoft.com/office/word/2006/wordml" xmlns:wps="http://schemas.microsoft.com/office/word/2010/wordprocessingShape" mc:Ignorable="w14 w15 w16se w16cid w16 w16cex w16sdtdh wp14">
+<w:ftr xmlns:wpc="http://schemas.microsoft.com/office/word/2010/wordprocessingCanvas" xmlns:cx="http://schemas.microsoft.com/office/drawing/2014/chartex" xmlns:cx1="http://schemas.microsoft.com/office/drawing/2015/9/8/chartex" xmlns:cx2="http://schemas.microsoft.com/office/drawing/2015/10/21/chartex" xmlns:cx3="http://schemas.microsoft.com/office/drawing/2016/5/9/chartex" xmlns:cx4="http://schemas.microsoft.com/office/drawing/2016/5/10/chartex" xmlns:cx5="http://schemas.microsoft.com/office/drawing/2016/5/11/chartex" xmlns:cx6="http://schemas.microsoft.com/office/drawing/2016/5/12/chartex" xmlns:cx7="http://schemas.microsoft.com/office/drawing/2016/5/13/chartex" xmlns:cx8="http://schemas.microsoft.com/office/drawing/2016/5/14/chartex" xmlns:mc="http://schemas.openxmlformats.org/markup-compatibility/2006" xmlns:aink="http://schemas.microsoft.com/office/drawing/2016/ink" xmlns:am3d="http://schemas.microsoft.com/office/drawing/2017/model3d" xmlns:o="urn:schemas-microsoft-com:office:office" xmlns:oel="http://schemas.microsoft.com/office/2019/extlst" xmlns:r="http://schemas.openxmlformats.org/officeDocument/2006/relationships" xmlns:m="http://schemas.openxmlformats.org/officeDocument/2006/math" xmlns:v="urn:schemas-microsoft-com:vml" xmlns:wp14="http://schemas.microsoft.com/office/word/2010/wordprocessingDrawing" xmlns:wp="http://schemas.openxmlformats.org/drawingml/2006/wordprocessingDrawing" xmlns:w10="urn:schemas-microsoft-com:office:word" xmlns:w="http://schemas.openxmlformats.org/wordprocessingml/2006/main" xmlns:w14="http://schemas.microsoft.com/office/word/2010/wordml" xmlns:w15="http://schemas.microsoft.com/office/word/2012/wordml" xmlns:w16cex="http://schemas.microsoft.com/office/word/2018/wordml/cex" xmlns:w16cid="http://schemas.microsoft.com/office/word/2016/wordml/cid" xmlns:w16="http://schemas.microsoft.com/office/word/2018/wordml" xmlns:w16du="http://schemas.microsoft.com/office/word/2023/wordml/word16du" xmlns:w16sdtdh="http://schemas.microsoft.com/office/word/2020/wordml/sdtdatahash" xmlns:w16sdtfl="http://schemas.microsoft.com/office/word/2024/wordml/sdtformatlock" xmlns:w16se="http://schemas.microsoft.com/office/word/2015/wordml/symex" xmlns:wpg="http://schemas.microsoft.com/office/word/2010/wordprocessingGroup" xmlns:wpi="http://schemas.microsoft.com/office/word/2010/wordprocessingInk" xmlns:wne="http://schemas.microsoft.com/office/word/2006/wordml" xmlns:wps="http://schemas.microsoft.com/office/word/2010/wordprocessingShape" mc:Ignorable="w14 w15 w16se w16cid w16 w16cex w16sdtdh w16sdtfl w16du wp14">
   <w:sdt>
     <w:sdtPr>
       <w:id w:val="1384456122"/>
@@ -2483,7 +2487,7 @@
 </file>
 
 <file path=word/footnotes.xml><?xml version="1.0" encoding="utf-8"?>
-<w:footnotes xmlns:wpc="http://schemas.microsoft.com/office/word/2010/wordprocessingCanvas" xmlns:cx="http://schemas.microsoft.com/office/drawing/2014/chartex" xmlns:cx1="http://schemas.microsoft.com/office/drawing/2015/9/8/chartex" xmlns:cx2="http://schemas.microsoft.com/office/drawing/2015/10/21/chartex" xmlns:cx3="http://schemas.microsoft.com/office/drawing/2016/5/9/chartex" xmlns:cx4="http://schemas.microsoft.com/office/drawing/2016/5/10/chartex" xmlns:cx5="http://schemas.microsoft.com/office/drawing/2016/5/11/chartex" xmlns:cx6="http://schemas.microsoft.com/office/drawing/2016/5/12/chartex" xmlns:cx7="http://schemas.microsoft.com/office/drawing/2016/5/13/chartex" xmlns:cx8="http://schemas.microsoft.com/office/drawing/2016/5/14/chartex" xmlns:mc="http://schemas.openxmlformats.org/markup-compatibility/2006" xmlns:aink="http://schemas.microsoft.com/office/drawing/2016/ink" xmlns:am3d="http://schemas.microsoft.com/office/drawing/2017/model3d" xmlns:o="urn:schemas-microsoft-com:office:office" xmlns:oel="http://schemas.microsoft.com/office/2019/extlst" xmlns:r="http://schemas.openxmlformats.org/officeDocument/2006/relationships" xmlns:m="http://schemas.openxmlformats.org/officeDocument/2006/math" xmlns:v="urn:schemas-microsoft-com:vml" xmlns:wp14="http://schemas.microsoft.com/office/word/2010/wordprocessingDrawing" xmlns:wp="http://schemas.openxmlformats.org/drawingml/2006/wordprocessingDrawing" xmlns:w10="urn:schemas-microsoft-com:office:word" xmlns:w="http://schemas.openxmlformats.org/wordprocessingml/2006/main" xmlns:w14="http://schemas.microsoft.com/office/word/2010/wordml" xmlns:w15="http://schemas.microsoft.com/office/word/2012/wordml" xmlns:w16cex="http://schemas.microsoft.com/office/word/2018/wordml/cex" xmlns:w16cid="http://schemas.microsoft.com/office/word/2016/wordml/cid" xmlns:w16="http://schemas.microsoft.com/office/word/2018/wordml" xmlns:w16sdtdh="http://schemas.microsoft.com/office/word/2020/wordml/sdtdatahash" xmlns:w16se="http://schemas.microsoft.com/office/word/2015/wordml/symex" xmlns:wpg="http://schemas.microsoft.com/office/word/2010/wordprocessingGroup" xmlns:wpi="http://schemas.microsoft.com/office/word/2010/wordprocessingInk" xmlns:wne="http://schemas.microsoft.com/office/word/2006/wordml" xmlns:wps="http://schemas.microsoft.com/office/word/2010/wordprocessingShape" mc:Ignorable="w14 w15 w16se w16cid w16 w16cex w16sdtdh wp14">
+<w:footnotes xmlns:wpc="http://schemas.microsoft.com/office/word/2010/wordprocessingCanvas" xmlns:cx="http://schemas.microsoft.com/office/drawing/2014/chartex" xmlns:cx1="http://schemas.microsoft.com/office/drawing/2015/9/8/chartex" xmlns:cx2="http://schemas.microsoft.com/office/drawing/2015/10/21/chartex" xmlns:cx3="http://schemas.microsoft.com/office/drawing/2016/5/9/chartex" xmlns:cx4="http://schemas.microsoft.com/office/drawing/2016/5/10/chartex" xmlns:cx5="http://schemas.microsoft.com/office/drawing/2016/5/11/chartex" xmlns:cx6="http://schemas.microsoft.com/office/drawing/2016/5/12/chartex" xmlns:cx7="http://schemas.microsoft.com/office/drawing/2016/5/13/chartex" xmlns:cx8="http://schemas.microsoft.com/office/drawing/2016/5/14/chartex" xmlns:mc="http://schemas.openxmlformats.org/markup-compatibility/2006" xmlns:aink="http://schemas.microsoft.com/office/drawing/2016/ink" xmlns:am3d="http://schemas.microsoft.com/office/drawing/2017/model3d" xmlns:o="urn:schemas-microsoft-com:office:office" xmlns:oel="http://schemas.microsoft.com/office/2019/extlst" xmlns:r="http://schemas.openxmlformats.org/officeDocument/2006/relationships" xmlns:m="http://schemas.openxmlformats.org/officeDocument/2006/math" xmlns:v="urn:schemas-microsoft-com:vml" xmlns:wp14="http://schemas.microsoft.com/office/word/2010/wordprocessingDrawing" xmlns:wp="http://schemas.openxmlformats.org/drawingml/2006/wordprocessingDrawing" xmlns:w10="urn:schemas-microsoft-com:office:word" xmlns:w="http://schemas.openxmlformats.org/wordprocessingml/2006/main" xmlns:w14="http://schemas.microsoft.com/office/word/2010/wordml" xmlns:w15="http://schemas.microsoft.com/office/word/2012/wordml" xmlns:w16cex="http://schemas.microsoft.com/office/word/2018/wordml/cex" xmlns:w16cid="http://schemas.microsoft.com/office/word/2016/wordml/cid" xmlns:w16="http://schemas.microsoft.com/office/word/2018/wordml" xmlns:w16du="http://schemas.microsoft.com/office/word/2023/wordml/word16du" xmlns:w16sdtdh="http://schemas.microsoft.com/office/word/2020/wordml/sdtdatahash" xmlns:w16sdtfl="http://schemas.microsoft.com/office/word/2024/wordml/sdtformatlock" xmlns:w16se="http://schemas.microsoft.com/office/word/2015/wordml/symex" xmlns:wpg="http://schemas.microsoft.com/office/word/2010/wordprocessingGroup" xmlns:wpi="http://schemas.microsoft.com/office/word/2010/wordprocessingInk" xmlns:wne="http://schemas.microsoft.com/office/word/2006/wordml" xmlns:wps="http://schemas.microsoft.com/office/word/2010/wordprocessingShape" mc:Ignorable="w14 w15 w16se w16cid w16 w16cex w16sdtdh w16sdtfl w16du wp14">
   <w:footnote w:type="separator" w:id="-1">
     <w:p>
       <w:pPr>
@@ -2515,7 +2519,7 @@
 </file>
 
 <file path=word/numbering.xml><?xml version="1.0" encoding="utf-8"?>
-<w:numbering xmlns:wpc="http://schemas.microsoft.com/office/word/2010/wordprocessingCanvas" xmlns:cx="http://schemas.microsoft.com/office/drawing/2014/chartex" xmlns:cx1="http://schemas.microsoft.com/office/drawing/2015/9/8/chartex" xmlns:cx2="http://schemas.microsoft.com/office/drawing/2015/10/21/chartex" xmlns:cx3="http://schemas.microsoft.com/office/drawing/2016/5/9/chartex" xmlns:cx4="http://schemas.microsoft.com/office/drawing/2016/5/10/chartex" xmlns:cx5="http://schemas.microsoft.com/office/drawing/2016/5/11/chartex" xmlns:cx6="http://schemas.microsoft.com/office/drawing/2016/5/12/chartex" xmlns:cx7="http://schemas.microsoft.com/office/drawing/2016/5/13/chartex" xmlns:cx8="http://schemas.microsoft.com/office/drawing/2016/5/14/chartex" xmlns:mc="http://schemas.openxmlformats.org/markup-compatibility/2006" xmlns:aink="http://schemas.microsoft.com/office/drawing/2016/ink" xmlns:am3d="http://schemas.microsoft.com/office/drawing/2017/model3d" xmlns:o="urn:schemas-microsoft-com:office:office" xmlns:oel="http://schemas.microsoft.com/office/2019/extlst" xmlns:r="http://schemas.openxmlformats.org/officeDocument/2006/relationships" xmlns:m="http://schemas.openxmlformats.org/officeDocument/2006/math" xmlns:v="urn:schemas-microsoft-com:vml" xmlns:wp14="http://schemas.microsoft.com/office/word/2010/wordprocessingDrawing" xmlns:wp="http://schemas.openxmlformats.org/drawingml/2006/wordprocessingDrawing" xmlns:w10="urn:schemas-microsoft-com:office:word" xmlns:w="http://schemas.openxmlformats.org/wordprocessingml/2006/main" xmlns:w14="http://schemas.microsoft.com/office/word/2010/wordml" xmlns:w15="http://schemas.microsoft.com/office/word/2012/wordml" xmlns:w16cex="http://schemas.microsoft.com/office/word/2018/wordml/cex" xmlns:w16cid="http://schemas.microsoft.com/office/word/2016/wordml/cid" xmlns:w16="http://schemas.microsoft.com/office/word/2018/wordml" xmlns:w16sdtdh="http://schemas.microsoft.com/office/word/2020/wordml/sdtdatahash" xmlns:w16se="http://schemas.microsoft.com/office/word/2015/wordml/symex" xmlns:wpg="http://schemas.microsoft.com/office/word/2010/wordprocessingGroup" xmlns:wpi="http://schemas.microsoft.com/office/word/2010/wordprocessingInk" xmlns:wne="http://schemas.microsoft.com/office/word/2006/wordml" xmlns:wps="http://schemas.microsoft.com/office/word/2010/wordprocessingShape" mc:Ignorable="w14 w15 w16se w16cid w16 w16cex w16sdtdh wp14">
+<w:numbering xmlns:wpc="http://schemas.microsoft.com/office/word/2010/wordprocessingCanvas" xmlns:cx="http://schemas.microsoft.com/office/drawing/2014/chartex" xmlns:cx1="http://schemas.microsoft.com/office/drawing/2015/9/8/chartex" xmlns:cx2="http://schemas.microsoft.com/office/drawing/2015/10/21/chartex" xmlns:cx3="http://schemas.microsoft.com/office/drawing/2016/5/9/chartex" xmlns:cx4="http://schemas.microsoft.com/office/drawing/2016/5/10/chartex" xmlns:cx5="http://schemas.microsoft.com/office/drawing/2016/5/11/chartex" xmlns:cx6="http://schemas.microsoft.com/office/drawing/2016/5/12/chartex" xmlns:cx7="http://schemas.microsoft.com/office/drawing/2016/5/13/chartex" xmlns:cx8="http://schemas.microsoft.com/office/drawing/2016/5/14/chartex" xmlns:mc="http://schemas.openxmlformats.org/markup-compatibility/2006" xmlns:aink="http://schemas.microsoft.com/office/drawing/2016/ink" xmlns:am3d="http://schemas.microsoft.com/office/drawing/2017/model3d" xmlns:o="urn:schemas-microsoft-com:office:office" xmlns:oel="http://schemas.microsoft.com/office/2019/extlst" xmlns:r="http://schemas.openxmlformats.org/officeDocument/2006/relationships" xmlns:m="http://schemas.openxmlformats.org/officeDocument/2006/math" xmlns:v="urn:schemas-microsoft-com:vml" xmlns:wp14="http://schemas.microsoft.com/office/word/2010/wordprocessingDrawing" xmlns:wp="http://schemas.openxmlformats.org/drawingml/2006/wordprocessingDrawing" xmlns:w10="urn:schemas-microsoft-com:office:word" xmlns:w="http://schemas.openxmlformats.org/wordprocessingml/2006/main" xmlns:w14="http://schemas.microsoft.com/office/word/2010/wordml" xmlns:w15="http://schemas.microsoft.com/office/word/2012/wordml" xmlns:w16cex="http://schemas.microsoft.com/office/word/2018/wordml/cex" xmlns:w16cid="http://schemas.microsoft.com/office/word/2016/wordml/cid" xmlns:w16="http://schemas.microsoft.com/office/word/2018/wordml" xmlns:w16du="http://schemas.microsoft.com/office/word/2023/wordml/word16du" xmlns:w16sdtdh="http://schemas.microsoft.com/office/word/2020/wordml/sdtdatahash" xmlns:w16sdtfl="http://schemas.microsoft.com/office/word/2024/wordml/sdtformatlock" xmlns:w16se="http://schemas.microsoft.com/office/word/2015/wordml/symex" xmlns:wpg="http://schemas.microsoft.com/office/word/2010/wordprocessingGroup" xmlns:wpi="http://schemas.microsoft.com/office/word/2010/wordprocessingInk" xmlns:wne="http://schemas.microsoft.com/office/word/2006/wordml" xmlns:wps="http://schemas.microsoft.com/office/word/2010/wordprocessingShape" mc:Ignorable="w14 w15 w16se w16cid w16 w16cex w16sdtdh w16sdtfl w16du wp14">
   <w:abstractNum w:abstractNumId="0" w15:restartNumberingAfterBreak="0">
     <w:nsid w:val="2C614D2E"/>
     <w:multiLevelType w:val="hybridMultilevel"/>
@@ -3268,7 +3272,7 @@
 </file>
 
 <file path=word/styles.xml><?xml version="1.0" encoding="utf-8"?>
-<w:styles xmlns:mc="http://schemas.openxmlformats.org/markup-compatibility/2006" xmlns:r="http://schemas.openxmlformats.org/officeDocument/2006/relationships" xmlns:w="http://schemas.openxmlformats.org/wordprocessingml/2006/main" xmlns:w14="http://schemas.microsoft.com/office/word/2010/wordml" xmlns:w15="http://schemas.microsoft.com/office/word/2012/wordml" xmlns:w16cex="http://schemas.microsoft.com/office/word/2018/wordml/cex" xmlns:w16cid="http://schemas.microsoft.com/office/word/2016/wordml/cid" xmlns:w16="http://schemas.microsoft.com/office/word/2018/wordml" xmlns:w16sdtdh="http://schemas.microsoft.com/office/word/2020/wordml/sdtdatahash" xmlns:w16se="http://schemas.microsoft.com/office/word/2015/wordml/symex" mc:Ignorable="w14 w15 w16se w16cid w16 w16cex w16sdtdh">
+<w:styles xmlns:mc="http://schemas.openxmlformats.org/markup-compatibility/2006" xmlns:r="http://schemas.openxmlformats.org/officeDocument/2006/relationships" xmlns:w="http://schemas.openxmlformats.org/wordprocessingml/2006/main" xmlns:w14="http://schemas.microsoft.com/office/word/2010/wordml" xmlns:w15="http://schemas.microsoft.com/office/word/2012/wordml" xmlns:w16cex="http://schemas.microsoft.com/office/word/2018/wordml/cex" xmlns:w16cid="http://schemas.microsoft.com/office/word/2016/wordml/cid" xmlns:w16="http://schemas.microsoft.com/office/word/2018/wordml" xmlns:w16du="http://schemas.microsoft.com/office/word/2023/wordml/word16du" xmlns:w16sdtdh="http://schemas.microsoft.com/office/word/2020/wordml/sdtdatahash" xmlns:w16sdtfl="http://schemas.microsoft.com/office/word/2024/wordml/sdtformatlock" xmlns:w16se="http://schemas.microsoft.com/office/word/2015/wordml/symex" mc:Ignorable="w14 w15 w16se w16cid w16 w16cex w16sdtdh w16sdtfl w16du">
   <w:docDefaults>
     <w:rPrDefault>
       <w:rPr>
@@ -4162,61 +4166,10 @@
 </file>
 
 <file path=customXml/item1.xml><?xml version="1.0" encoding="utf-8"?>
-<p:properties xmlns:p="http://schemas.microsoft.com/office/2006/metadata/properties" xmlns:xsi="http://www.w3.org/2001/XMLSchema-instance" xmlns:pc="http://schemas.microsoft.com/office/infopath/2007/PartnerControls">
-  <documentManagement>
-    <DefaultSectionNames xmlns="dd8b4b20-77ca-4dba-bfca-086644cf92ff" xsi:nil="true"/>
-    <Is_Collaboration_Space_Locked xmlns="dd8b4b20-77ca-4dba-bfca-086644cf92ff" xsi:nil="true"/>
-    <Owner xmlns="dd8b4b20-77ca-4dba-bfca-086644cf92ff">
-      <UserInfo>
-        <DisplayName/>
-        <AccountId xsi:nil="true"/>
-        <AccountType/>
-      </UserInfo>
-    </Owner>
-    <Members xmlns="dd8b4b20-77ca-4dba-bfca-086644cf92ff">
-      <UserInfo>
-        <DisplayName/>
-        <AccountId xsi:nil="true"/>
-        <AccountType/>
-      </UserInfo>
-    </Members>
-    <Member_Groups xmlns="dd8b4b20-77ca-4dba-bfca-086644cf92ff">
-      <UserInfo>
-        <DisplayName/>
-        <AccountId xsi:nil="true"/>
-        <AccountType/>
-      </UserInfo>
-    </Member_Groups>
-    <CultureName xmlns="dd8b4b20-77ca-4dba-bfca-086644cf92ff" xsi:nil="true"/>
-    <Invited_Leaders xmlns="dd8b4b20-77ca-4dba-bfca-086644cf92ff" xsi:nil="true"/>
-    <Invited_Members xmlns="dd8b4b20-77ca-4dba-bfca-086644cf92ff" xsi:nil="true"/>
-    <Leaders xmlns="dd8b4b20-77ca-4dba-bfca-086644cf92ff">
-      <UserInfo>
-        <DisplayName/>
-        <AccountId xsi:nil="true"/>
-        <AccountType/>
-      </UserInfo>
-    </Leaders>
-    <Templates xmlns="dd8b4b20-77ca-4dba-bfca-086644cf92ff" xsi:nil="true"/>
-    <Self_Registration_Enabled xmlns="dd8b4b20-77ca-4dba-bfca-086644cf92ff" xsi:nil="true"/>
-    <FolderType xmlns="dd8b4b20-77ca-4dba-bfca-086644cf92ff" xsi:nil="true"/>
-    <AppVersion xmlns="dd8b4b20-77ca-4dba-bfca-086644cf92ff" xsi:nil="true"/>
-    <Has_Leaders_Only_SectionGroup xmlns="dd8b4b20-77ca-4dba-bfca-086644cf92ff" xsi:nil="true"/>
-    <NotebookType xmlns="dd8b4b20-77ca-4dba-bfca-086644cf92ff" xsi:nil="true"/>
-  </documentManagement>
-</p:properties>
+<b:Sources xmlns:b="http://schemas.openxmlformats.org/officeDocument/2006/bibliography" xmlns="http://schemas.openxmlformats.org/officeDocument/2006/bibliography" SelectedStyle="\APASixthEditionOfficeOnline.xsl" StyleName="APA" Version="6"/>
 </file>
 
 <file path=customXml/item2.xml><?xml version="1.0" encoding="utf-8"?>
-<?mso-contentType ?>
-<FormTemplates xmlns="http://schemas.microsoft.com/sharepoint/v3/contenttype/forms">
-  <Display>DocumentLibraryForm</Display>
-  <Edit>DocumentLibraryForm</Edit>
-  <New>DocumentLibraryForm</New>
-</FormTemplates>
-</file>
-
-<file path=customXml/item3.xml><?xml version="1.0" encoding="utf-8"?>
 <ct:contentTypeSchema xmlns:ct="http://schemas.microsoft.com/office/2006/metadata/contentType" xmlns:ma="http://schemas.microsoft.com/office/2006/metadata/properties/metaAttributes" ct:_="" ma:_="" ma:contentTypeName="Document" ma:contentTypeID="0x010100F6B4D96855282F4181C2B95E62E8972A" ma:contentTypeVersion="27" ma:contentTypeDescription="Create a new document." ma:contentTypeScope="" ma:versionID="52498e69144de75e6afca0927e55f38f">
   <xsd:schema xmlns:xsd="http://www.w3.org/2001/XMLSchema" xmlns:xs="http://www.w3.org/2001/XMLSchema" xmlns:p="http://schemas.microsoft.com/office/2006/metadata/properties" xmlns:ns3="dd8b4b20-77ca-4dba-bfca-086644cf92ff" xmlns:ns4="8f5d3200-e961-4e85-96d9-a65cea9ae476" targetNamespace="http://schemas.microsoft.com/office/2006/metadata/properties" ma:root="true" ma:fieldsID="98c860eb18b89cd6953661fb54ce78ec" ns3:_="" ns4:_="">
     <xsd:import namespace="dd8b4b20-77ca-4dba-bfca-086644cf92ff"/>
@@ -4587,29 +4540,70 @@
 </ct:contentTypeSchema>
 </file>
 
+<file path=customXml/item3.xml><?xml version="1.0" encoding="utf-8"?>
+<?mso-contentType ?>
+<FormTemplates xmlns="http://schemas.microsoft.com/sharepoint/v3/contenttype/forms">
+  <Display>DocumentLibraryForm</Display>
+  <Edit>DocumentLibraryForm</Edit>
+  <New>DocumentLibraryForm</New>
+</FormTemplates>
+</file>
+
 <file path=customXml/item4.xml><?xml version="1.0" encoding="utf-8"?>
-<b:Sources xmlns:b="http://schemas.openxmlformats.org/officeDocument/2006/bibliography" xmlns="http://schemas.openxmlformats.org/officeDocument/2006/bibliography" SelectedStyle="\APASixthEditionOfficeOnline.xsl" StyleName="APA" Version="6"/>
+<p:properties xmlns:p="http://schemas.microsoft.com/office/2006/metadata/properties" xmlns:xsi="http://www.w3.org/2001/XMLSchema-instance" xmlns:pc="http://schemas.microsoft.com/office/infopath/2007/PartnerControls">
+  <documentManagement>
+    <DefaultSectionNames xmlns="dd8b4b20-77ca-4dba-bfca-086644cf92ff" xsi:nil="true"/>
+    <Is_Collaboration_Space_Locked xmlns="dd8b4b20-77ca-4dba-bfca-086644cf92ff" xsi:nil="true"/>
+    <Owner xmlns="dd8b4b20-77ca-4dba-bfca-086644cf92ff">
+      <UserInfo>
+        <DisplayName/>
+        <AccountId xsi:nil="true"/>
+        <AccountType/>
+      </UserInfo>
+    </Owner>
+    <Members xmlns="dd8b4b20-77ca-4dba-bfca-086644cf92ff">
+      <UserInfo>
+        <DisplayName/>
+        <AccountId xsi:nil="true"/>
+        <AccountType/>
+      </UserInfo>
+    </Members>
+    <Member_Groups xmlns="dd8b4b20-77ca-4dba-bfca-086644cf92ff">
+      <UserInfo>
+        <DisplayName/>
+        <AccountId xsi:nil="true"/>
+        <AccountType/>
+      </UserInfo>
+    </Member_Groups>
+    <CultureName xmlns="dd8b4b20-77ca-4dba-bfca-086644cf92ff" xsi:nil="true"/>
+    <Invited_Leaders xmlns="dd8b4b20-77ca-4dba-bfca-086644cf92ff" xsi:nil="true"/>
+    <Invited_Members xmlns="dd8b4b20-77ca-4dba-bfca-086644cf92ff" xsi:nil="true"/>
+    <Leaders xmlns="dd8b4b20-77ca-4dba-bfca-086644cf92ff">
+      <UserInfo>
+        <DisplayName/>
+        <AccountId xsi:nil="true"/>
+        <AccountType/>
+      </UserInfo>
+    </Leaders>
+    <Templates xmlns="dd8b4b20-77ca-4dba-bfca-086644cf92ff" xsi:nil="true"/>
+    <Self_Registration_Enabled xmlns="dd8b4b20-77ca-4dba-bfca-086644cf92ff" xsi:nil="true"/>
+    <FolderType xmlns="dd8b4b20-77ca-4dba-bfca-086644cf92ff" xsi:nil="true"/>
+    <AppVersion xmlns="dd8b4b20-77ca-4dba-bfca-086644cf92ff" xsi:nil="true"/>
+    <Has_Leaders_Only_SectionGroup xmlns="dd8b4b20-77ca-4dba-bfca-086644cf92ff" xsi:nil="true"/>
+    <NotebookType xmlns="dd8b4b20-77ca-4dba-bfca-086644cf92ff" xsi:nil="true"/>
+  </documentManagement>
+</p:properties>
 </file>
 
 <file path=customXml/itemProps1.xml><?xml version="1.0" encoding="utf-8"?>
-<ds:datastoreItem xmlns:ds="http://schemas.openxmlformats.org/officeDocument/2006/customXml" ds:itemID="{E0C5FAB6-3FF3-464C-A3ED-4DB4FC13AD40}">
+<ds:datastoreItem xmlns:ds="http://schemas.openxmlformats.org/officeDocument/2006/customXml" ds:itemID="{E304CF3B-8691-4B89-A891-2D1762E600B3}">
   <ds:schemaRefs>
-    <ds:schemaRef ds:uri="http://schemas.microsoft.com/office/2006/metadata/properties"/>
-    <ds:schemaRef ds:uri="http://schemas.microsoft.com/office/infopath/2007/PartnerControls"/>
-    <ds:schemaRef ds:uri="dd8b4b20-77ca-4dba-bfca-086644cf92ff"/>
+    <ds:schemaRef ds:uri="http://schemas.openxmlformats.org/officeDocument/2006/bibliography"/>
   </ds:schemaRefs>
 </ds:datastoreItem>
 </file>
 
 <file path=customXml/itemProps2.xml><?xml version="1.0" encoding="utf-8"?>
-<ds:datastoreItem xmlns:ds="http://schemas.openxmlformats.org/officeDocument/2006/customXml" ds:itemID="{7DE2ED68-90D1-486B-86D3-42F8BC759D4F}">
-  <ds:schemaRefs>
-    <ds:schemaRef ds:uri="http://schemas.microsoft.com/sharepoint/v3/contenttype/forms"/>
-  </ds:schemaRefs>
-</ds:datastoreItem>
-</file>
-
-<file path=customXml/itemProps3.xml><?xml version="1.0" encoding="utf-8"?>
 <ds:datastoreItem xmlns:ds="http://schemas.openxmlformats.org/officeDocument/2006/customXml" ds:itemID="{F7F32C3B-2A34-41C3-AE58-4611F5A02235}">
   <ds:schemaRefs>
     <ds:schemaRef ds:uri="http://schemas.microsoft.com/office/2006/metadata/contentType"/>
@@ -4628,10 +4622,20 @@
 </ds:datastoreItem>
 </file>
 
+<file path=customXml/itemProps3.xml><?xml version="1.0" encoding="utf-8"?>
+<ds:datastoreItem xmlns:ds="http://schemas.openxmlformats.org/officeDocument/2006/customXml" ds:itemID="{7DE2ED68-90D1-486B-86D3-42F8BC759D4F}">
+  <ds:schemaRefs>
+    <ds:schemaRef ds:uri="http://schemas.microsoft.com/sharepoint/v3/contenttype/forms"/>
+  </ds:schemaRefs>
+</ds:datastoreItem>
+</file>
+
 <file path=customXml/itemProps4.xml><?xml version="1.0" encoding="utf-8"?>
-<ds:datastoreItem xmlns:ds="http://schemas.openxmlformats.org/officeDocument/2006/customXml" ds:itemID="{E304CF3B-8691-4B89-A891-2D1762E600B3}">
+<ds:datastoreItem xmlns:ds="http://schemas.openxmlformats.org/officeDocument/2006/customXml" ds:itemID="{E0C5FAB6-3FF3-464C-A3ED-4DB4FC13AD40}">
   <ds:schemaRefs>
-    <ds:schemaRef ds:uri="http://schemas.openxmlformats.org/officeDocument/2006/bibliography"/>
+    <ds:schemaRef ds:uri="http://schemas.microsoft.com/office/2006/metadata/properties"/>
+    <ds:schemaRef ds:uri="http://schemas.microsoft.com/office/infopath/2007/PartnerControls"/>
+    <ds:schemaRef ds:uri="dd8b4b20-77ca-4dba-bfca-086644cf92ff"/>
   </ds:schemaRefs>
 </ds:datastoreItem>
 </file>
</xml_diff>